<commit_message>
Work is done to 90%
</commit_message>
<xml_diff>
--- a/saledoc/static/doc.docx
+++ b/saledoc/static/doc.docx
@@ -15,7 +15,7 @@
         <w:pStyle w:val="Heading1"/>
       </w:pPr>
       <w:r>
-        <w:t>1. Номер договора bred</w:t>
+        <w:t>1. Номер договора №12320161023170</w:t>
       </w:r>
     </w:p>
     <w:p>
@@ -23,7 +23,12 @@
         <w:pStyle w:val="Heading1"/>
       </w:pPr>
       <w:r>
-        <w:t>2. Юридическое лицо со стороны исполнителя 2</w:t>
+        <w:t>2. Юридическое лицо со стороны исполнителя</w:t>
+      </w:r>
+    </w:p>
+    <w:p>
+      <w:r>
+        <w:t>ООО Промвад Софт</w:t>
       </w:r>
     </w:p>
     <w:p>
@@ -31,7 +36,12 @@
         <w:pStyle w:val="Heading1"/>
       </w:pPr>
       <w:r>
-        <w:t>3. Выбор подписанта со стороны исполнителя bred</w:t>
+        <w:t>3. Выбор подписанта со стороны исполнителя 2</w:t>
+      </w:r>
+    </w:p>
+    <w:p>
+      <w:r>
+        <w:t>Ковалев С.Н.</w:t>
       </w:r>
     </w:p>
     <w:p>
@@ -43,11 +53,8 @@
       </w:r>
     </w:p>
     <w:p>
-      <w:pPr>
-        <w:pStyle w:val="Heading1"/>
-      </w:pPr>
       <w:r>
-        <w:t>5. Дата договора 1111</w:t>
+        <w:t>Минск</w:t>
       </w:r>
     </w:p>
     <w:p>
@@ -55,7 +62,7 @@
         <w:pStyle w:val="Heading1"/>
       </w:pPr>
       <w:r>
-        <w:t>6. Информация о Заказчике 123 321 132</w:t>
+        <w:t>5. Дата договора 123 20161023170</w:t>
       </w:r>
     </w:p>
     <w:p>
@@ -63,7 +70,22 @@
         <w:pStyle w:val="Heading1"/>
       </w:pPr>
       <w:r>
-        <w:t>7. Информация о представителе Заказчика bred</w:t>
+        <w:t>6. Информация о Заказчике:</w:t>
+      </w:r>
+    </w:p>
+    <w:p>
+      <w:r>
+        <w:t>sad</w:t>
+      </w:r>
+    </w:p>
+    <w:p>
+      <w:r>
+        <w:t>ewq</w:t>
+      </w:r>
+    </w:p>
+    <w:p>
+      <w:r>
+        <w:t>qew</w:t>
       </w:r>
     </w:p>
     <w:p>
@@ -71,7 +93,37 @@
         <w:pStyle w:val="Heading1"/>
       </w:pPr>
       <w:r>
-        <w:t>8. НДС bred</w:t>
+        <w:t>7. Информация о представителе Заказчика</w:t>
+      </w:r>
+    </w:p>
+    <w:p>
+      <w:r>
+        <w:t>asd</w:t>
+      </w:r>
+    </w:p>
+    <w:p>
+      <w:r>
+        <w:t>dsa</w:t>
+      </w:r>
+    </w:p>
+    <w:p>
+      <w:r>
+        <w:t>sad</w:t>
+      </w:r>
+    </w:p>
+    <w:p>
+      <w:r>
+        <w:t>qwe</w:t>
+      </w:r>
+    </w:p>
+    <w:p>
+      <w:r>
+        <w:t>aad</w:t>
+      </w:r>
+    </w:p>
+    <w:p>
+      <w:r>
+        <w:t>Устава</w:t>
       </w:r>
     </w:p>
     <w:p>
@@ -79,7 +131,41 @@
         <w:pStyle w:val="Heading1"/>
       </w:pPr>
       <w:r>
-        <w:t>9. Валюта платежа bred</w:t>
+        <w:t>8. НДС 2</w:t>
+      </w:r>
+    </w:p>
+    <w:p>
+      <w:r>
+        <w:t>18% (для РФ)</w:t>
+      </w:r>
+    </w:p>
+    <w:p/>
+    <w:p>
+      <w:pPr>
+        <w:pStyle w:val="Heading1"/>
+      </w:pPr>
+      <w:r>
+        <w:t>9. Валюта платежа</w:t>
+      </w:r>
+    </w:p>
+    <w:p>
+      <w:r>
+        <w:t>Валюта по договору</w:t>
+      </w:r>
+    </w:p>
+    <w:p>
+      <w:r>
+        <w:t>USD</w:t>
+      </w:r>
+    </w:p>
+    <w:p>
+      <w:r>
+        <w:t>Валюта платежа</w:t>
+      </w:r>
+    </w:p>
+    <w:p>
+      <w:r>
+        <w:t>EUR</w:t>
       </w:r>
     </w:p>
     <w:p>
@@ -87,104 +173,14 @@
         <w:pStyle w:val="Heading1"/>
       </w:pPr>
       <w:r>
-        <w:t>10.Сумма по  договору bred</w:t>
+        <w:t>10.Сумма по  договору {}</w:t>
       </w:r>
     </w:p>
     <w:p>
       <w:r>
-        <w:t xml:space="preserve">A plain paragraph having some </w:t>
-      </w:r>
-      <w:r>
-        <w:rPr>
-          <w:b/>
-        </w:rPr>
-        <w:t>bold</w:t>
-      </w:r>
-      <w:r>
-        <w:t xml:space="preserve"> and some </w:t>
-      </w:r>
-      <w:r>
-        <w:rPr>
-          <w:i/>
-        </w:rPr>
-        <w:t>italic.</w:t>
+        <w:t>сто тысяч, пятьсот рублей</w:t>
       </w:r>
     </w:p>
-    <w:p>
-      <w:pPr>
-        <w:pStyle w:val="Heading1"/>
-      </w:pPr>
-      <w:r>
-        <w:t>Heading, level 1</w:t>
-      </w:r>
-    </w:p>
-    <w:p>
-      <w:pPr>
-        <w:pStyle w:val="IntenseQuote"/>
-      </w:pPr>
-      <w:r>
-        <w:t>Intense quote</w:t>
-      </w:r>
-    </w:p>
-    <w:p>
-      <w:pPr>
-        <w:pStyle w:val="ListBullet"/>
-      </w:pPr>
-      <w:r>
-        <w:t>first item in unordered list</w:t>
-      </w:r>
-    </w:p>
-    <w:p>
-      <w:pPr>
-        <w:pStyle w:val="ListNumber"/>
-      </w:pPr>
-      <w:r>
-        <w:t>first item in ordered list</w:t>
-      </w:r>
-    </w:p>
-    <w:tbl>
-      <w:tblPr>
-        <w:tblW w:type="auto" w:w="0"/>
-        <w:tblLook w:firstColumn="1" w:firstRow="1" w:lastColumn="0" w:lastRow="0" w:noHBand="0" w:noVBand="1" w:val="04A0"/>
-      </w:tblPr>
-      <w:tblGrid>
-        <w:gridCol w:w="2880"/>
-        <w:gridCol w:w="2880"/>
-        <w:gridCol w:w="2880"/>
-      </w:tblGrid>
-      <w:tr>
-        <w:tc>
-          <w:tcPr>
-            <w:tcW w:type="dxa" w:w="2880"/>
-          </w:tcPr>
-          <w:p>
-            <w:r>
-              <w:t>Qty</w:t>
-            </w:r>
-          </w:p>
-        </w:tc>
-        <w:tc>
-          <w:tcPr>
-            <w:tcW w:type="dxa" w:w="2880"/>
-          </w:tcPr>
-          <w:p>
-            <w:r>
-              <w:t>Id</w:t>
-            </w:r>
-          </w:p>
-        </w:tc>
-        <w:tc>
-          <w:tcPr>
-            <w:tcW w:type="dxa" w:w="2880"/>
-          </w:tcPr>
-          <w:p>
-            <w:r>
-              <w:t>Desc</w:t>
-            </w:r>
-          </w:p>
-        </w:tc>
-      </w:tr>
-    </w:tbl>
     <w:p>
       <w:r>
         <w:br w:type="page"/>

</xml_diff>

<commit_message>
home work go to rvtite function
</commit_message>
<xml_diff>
--- a/saledoc/static/doc.docx
+++ b/saledoc/static/doc.docx
@@ -15,7 +15,7 @@
         <w:pStyle w:val="Heading1"/>
       </w:pPr>
       <w:r>
-        <w:t>1. Номер договора №1201610301712</w:t>
+        <w:t>1. Номер договора №120161171046</w:t>
       </w:r>
     </w:p>
     <w:p>
@@ -28,7 +28,7 @@
     </w:p>
     <w:p>
       <w:r>
-        <w:t>ЧУП Промвад</w:t>
+        <w:t>ООО Промвад Софт</w:t>
       </w:r>
     </w:p>
     <w:p>
@@ -62,7 +62,7 @@
         <w:pStyle w:val="Heading1"/>
       </w:pPr>
       <w:r>
-        <w:t>5. Дата договора 1 201610301712</w:t>
+        <w:t>5. Дата договора 1 20161171046</w:t>
       </w:r>
     </w:p>
     <w:p>
@@ -123,7 +123,7 @@
     </w:p>
     <w:p>
       <w:r>
-        <w:t>доверенности №</w:t>
+        <w:t>Устава</w:t>
       </w:r>
     </w:p>
     <w:p>
@@ -139,7 +139,11 @@
         <w:t>Стоимость работ без НДС</w:t>
       </w:r>
     </w:p>
-    <w:p/>
+    <w:p>
+      <w:r>
+        <w:t>1</w:t>
+      </w:r>
+    </w:p>
     <w:p>
       <w:pPr>
         <w:pStyle w:val="Heading1"/>
@@ -178,7 +182,7 @@
     </w:p>
     <w:p>
       <w:r>
-        <w:t>сто восемьдесят миллионов, шестьсот шестьдесят шесть тысяч, девятьсот девяносто девять</w:t>
+        <w:t>двенадцать тысяч, двести тридцать четыре</w:t>
       </w:r>
     </w:p>
     <w:p>

</xml_diff>